<commit_message>
Def. del problema corregido y parte del punto 2 de los requerimientos finalizada
</commit_message>
<xml_diff>
--- a/Fase1_IdentificacionDelProblema.docx
+++ b/Fase1_IdentificacionDelProblema.docx
@@ -1,6 +1,6 @@
 
 <file path=word/document.xml><?xml version="1.0" encoding="utf-8"?>
-<w:document xmlns:wpc="http://schemas.microsoft.com/office/word/2010/wordprocessingCanvas" xmlns:cx="http://schemas.microsoft.com/office/drawing/2014/chartex" xmlns:mc="http://schemas.openxmlformats.org/markup-compatibility/2006" xmlns:o="urn:schemas-microsoft-com:office:office" xmlns:r="http://schemas.openxmlformats.org/officeDocument/2006/relationships" xmlns:m="http://schemas.openxmlformats.org/officeDocument/2006/math" xmlns:v="urn:schemas-microsoft-com:vml" xmlns:wp14="http://schemas.microsoft.com/office/word/2010/wordprocessingDrawing" xmlns:wp="http://schemas.openxmlformats.org/drawingml/2006/wordprocessingDrawing" xmlns:w10="urn:schemas-microsoft-com:office:word" xmlns:w="http://schemas.openxmlformats.org/wordprocessingml/2006/main" xmlns:w14="http://schemas.microsoft.com/office/word/2010/wordml" xmlns:w15="http://schemas.microsoft.com/office/word/2012/wordml" xmlns:w16se="http://schemas.microsoft.com/office/word/2015/wordml/symex" xmlns:wpg="http://schemas.microsoft.com/office/word/2010/wordprocessingGroup" xmlns:wpi="http://schemas.microsoft.com/office/word/2010/wordprocessingInk" xmlns:wne="http://schemas.microsoft.com/office/word/2006/wordml" xmlns:wps="http://schemas.microsoft.com/office/word/2010/wordprocessingShape" mc:Ignorable="w14 w15 w16se wp14">
+<w:document xmlns:wpc="http://schemas.microsoft.com/office/word/2010/wordprocessingCanvas" xmlns:cx="http://schemas.microsoft.com/office/drawing/2014/chartex" xmlns:cx1="http://schemas.microsoft.com/office/drawing/2015/9/8/chartex" xmlns:cx2="http://schemas.microsoft.com/office/drawing/2015/10/21/chartex" xmlns:cx3="http://schemas.microsoft.com/office/drawing/2016/5/9/chartex" xmlns:cx4="http://schemas.microsoft.com/office/drawing/2016/5/10/chartex" xmlns:cx5="http://schemas.microsoft.com/office/drawing/2016/5/11/chartex" xmlns:cx6="http://schemas.microsoft.com/office/drawing/2016/5/12/chartex" xmlns:cx7="http://schemas.microsoft.com/office/drawing/2016/5/13/chartex" xmlns:cx8="http://schemas.microsoft.com/office/drawing/2016/5/14/chartex" xmlns:mc="http://schemas.openxmlformats.org/markup-compatibility/2006" xmlns:aink="http://schemas.microsoft.com/office/drawing/2016/ink" xmlns:am3d="http://schemas.microsoft.com/office/drawing/2017/model3d" xmlns:o="urn:schemas-microsoft-com:office:office" xmlns:r="http://schemas.openxmlformats.org/officeDocument/2006/relationships" xmlns:m="http://schemas.openxmlformats.org/officeDocument/2006/math" xmlns:v="urn:schemas-microsoft-com:vml" xmlns:wp14="http://schemas.microsoft.com/office/word/2010/wordprocessingDrawing" xmlns:wp="http://schemas.openxmlformats.org/drawingml/2006/wordprocessingDrawing" xmlns:w10="urn:schemas-microsoft-com:office:word" xmlns:w="http://schemas.openxmlformats.org/wordprocessingml/2006/main" xmlns:w14="http://schemas.microsoft.com/office/word/2010/wordml" xmlns:w15="http://schemas.microsoft.com/office/word/2012/wordml" xmlns:w16cid="http://schemas.microsoft.com/office/word/2016/wordml/cid" xmlns:w16se="http://schemas.microsoft.com/office/word/2015/wordml/symex" xmlns:wpg="http://schemas.microsoft.com/office/word/2010/wordprocessingGroup" xmlns:wpi="http://schemas.microsoft.com/office/word/2010/wordprocessingInk" xmlns:wne="http://schemas.microsoft.com/office/word/2006/wordml" xmlns:wps="http://schemas.microsoft.com/office/word/2010/wordprocessingShape" mc:Ignorable="w14 w15 w16se w16cid wp14">
   <w:body>
     <w:p>
       <w:pPr>
@@ -202,8 +202,10 @@
           <w:rFonts w:ascii="Times New Roman" w:hAnsi="Times New Roman" w:cs="Times New Roman"/>
           <w:sz w:val="24"/>
         </w:rPr>
-        <w:t xml:space="preserve"> y posibles productos que puedan ser interés de los actuales clientes. </w:t>
+        <w:t>.</w:t>
       </w:r>
+      <w:bookmarkStart w:id="0" w:name="_GoBack"/>
+      <w:bookmarkEnd w:id="0"/>
     </w:p>
     <w:p>
       <w:pPr>
@@ -211,39 +213,6 @@
         <w:rPr>
           <w:rFonts w:ascii="Times New Roman" w:hAnsi="Times New Roman" w:cs="Times New Roman"/>
           <w:sz w:val="24"/>
-        </w:rPr>
-      </w:pPr>
-    </w:p>
-    <w:p>
-      <w:pPr>
-        <w:jc w:val="both"/>
-        <w:rPr>
-          <w:rFonts w:ascii="Times New Roman" w:hAnsi="Times New Roman" w:cs="Times New Roman"/>
-          <w:sz w:val="24"/>
-        </w:rPr>
-      </w:pPr>
-      <w:r>
-        <w:rPr>
-          <w:rFonts w:ascii="Times New Roman" w:hAnsi="Times New Roman" w:cs="Times New Roman"/>
-          <w:sz w:val="24"/>
-        </w:rPr>
-        <w:t>-</w:t>
-      </w:r>
-      <w:r>
-        <w:rPr>
-          <w:rFonts w:ascii="Times New Roman" w:hAnsi="Times New Roman" w:cs="Times New Roman"/>
-          <w:sz w:val="24"/>
-        </w:rPr>
-        <w:t>No es muy claro en la última línea la idea. Redacción.</w:t>
-      </w:r>
-    </w:p>
-    <w:p>
-      <w:pPr>
-        <w:jc w:val="both"/>
-        <w:rPr>
-          <w:rFonts w:ascii="Times New Roman" w:hAnsi="Times New Roman" w:cs="Times New Roman"/>
-          <w:sz w:val="24"/>
-          <w:u w:val="single"/>
         </w:rPr>
       </w:pPr>
       <w:r>
@@ -747,8 +716,6 @@
               </w:rPr>
               <w:t>Ir directamente a lo que debe hacer el requerimiento.</w:t>
             </w:r>
-            <w:bookmarkStart w:id="0" w:name="_GoBack"/>
-            <w:bookmarkEnd w:id="0"/>
             <w:r>
               <w:rPr>
                 <w:rFonts w:ascii="Calibri" w:eastAsia="Times New Roman" w:hAnsi="Calibri" w:cs="Calibri"/>
@@ -830,16 +797,7 @@
                 <w:sz w:val="24"/>
                 <w:szCs w:val="24"/>
               </w:rPr>
-              <w:t xml:space="preserve">Se cree que puede existir la posibilidad de que algunos clientes no compren productos que en realidad sí le pueden servir, la idea es que con la </w:t>
-            </w:r>
-            <w:r>
-              <w:rPr>
-                <w:rFonts w:ascii="Times New Roman" w:eastAsia="Times New Roman" w:hAnsi="Times New Roman" w:cs="Times New Roman"/>
-                <w:sz w:val="24"/>
-                <w:szCs w:val="24"/>
-              </w:rPr>
-              <w:lastRenderedPageBreak/>
-              <w:t>información que se tiene de los actuales clientes, se pueda hacer ese tipo de predicciones</w:t>
+              <w:t>Se cree que puede existir la posibilidad de que algunos clientes no compren productos que en realidad sí le pueden servir, la idea es que con la información que se tiene de los actuales clientes, se pueda hacer ese tipo de predicciones</w:t>
             </w:r>
           </w:p>
         </w:tc>
@@ -1442,7 +1400,7 @@
 </file>
 
 <file path=word/styles.xml><?xml version="1.0" encoding="utf-8"?>
-<w:styles xmlns:mc="http://schemas.openxmlformats.org/markup-compatibility/2006" xmlns:r="http://schemas.openxmlformats.org/officeDocument/2006/relationships" xmlns:w="http://schemas.openxmlformats.org/wordprocessingml/2006/main" xmlns:w14="http://schemas.microsoft.com/office/word/2010/wordml" xmlns:w15="http://schemas.microsoft.com/office/word/2012/wordml" xmlns:w16se="http://schemas.microsoft.com/office/word/2015/wordml/symex" mc:Ignorable="w14 w15 w16se">
+<w:styles xmlns:mc="http://schemas.openxmlformats.org/markup-compatibility/2006" xmlns:r="http://schemas.openxmlformats.org/officeDocument/2006/relationships" xmlns:w="http://schemas.openxmlformats.org/wordprocessingml/2006/main" xmlns:w14="http://schemas.microsoft.com/office/word/2010/wordml" xmlns:w15="http://schemas.microsoft.com/office/word/2012/wordml" xmlns:w16cid="http://schemas.microsoft.com/office/word/2016/wordml/cid" xmlns:w16se="http://schemas.microsoft.com/office/word/2015/wordml/symex" mc:Ignorable="w14 w15 w16se w16cid">
   <w:docDefaults>
     <w:rPrDefault>
       <w:rPr>
@@ -1458,7 +1416,7 @@
       </w:pPr>
     </w:pPrDefault>
   </w:docDefaults>
-  <w:latentStyles w:defLockedState="0" w:defUIPriority="99" w:defSemiHidden="0" w:defUnhideWhenUsed="0" w:defQFormat="0" w:count="371">
+  <w:latentStyles w:defLockedState="0" w:defUIPriority="99" w:defSemiHidden="0" w:defUnhideWhenUsed="0" w:defQFormat="0" w:count="375">
     <w:lsdException w:name="Normal" w:uiPriority="0" w:qFormat="1"/>
     <w:lsdException w:name="heading 1" w:uiPriority="9" w:qFormat="1"/>
     <w:lsdException w:name="heading 2" w:semiHidden="1" w:uiPriority="9" w:unhideWhenUsed="1" w:qFormat="1"/>
@@ -1564,7 +1522,6 @@
     <w:lsdException w:name="HTML Sample" w:semiHidden="1" w:unhideWhenUsed="1"/>
     <w:lsdException w:name="HTML Typewriter" w:semiHidden="1" w:unhideWhenUsed="1"/>
     <w:lsdException w:name="HTML Variable" w:semiHidden="1" w:unhideWhenUsed="1"/>
-    <w:lsdException w:name="Normal Table" w:semiHidden="1" w:unhideWhenUsed="1"/>
     <w:lsdException w:name="annotation subject" w:semiHidden="1" w:unhideWhenUsed="1"/>
     <w:lsdException w:name="No List" w:semiHidden="1" w:unhideWhenUsed="1"/>
     <w:lsdException w:name="Outline List 1" w:semiHidden="1" w:unhideWhenUsed="1"/>
@@ -1608,10 +1565,8 @@
     <w:lsdException w:name="Table Elegant" w:semiHidden="1" w:unhideWhenUsed="1"/>
     <w:lsdException w:name="Table Professional" w:semiHidden="1" w:unhideWhenUsed="1"/>
     <w:lsdException w:name="Table Subtle 1" w:semiHidden="1" w:unhideWhenUsed="1"/>
-    <w:lsdException w:name="Table Subtle 2" w:semiHidden="1" w:unhideWhenUsed="1"/>
     <w:lsdException w:name="Table Web 1" w:semiHidden="1" w:unhideWhenUsed="1"/>
     <w:lsdException w:name="Table Web 2" w:semiHidden="1" w:unhideWhenUsed="1"/>
-    <w:lsdException w:name="Table Web 3" w:semiHidden="1" w:unhideWhenUsed="1"/>
     <w:lsdException w:name="Balloon Text" w:semiHidden="1" w:unhideWhenUsed="1"/>
     <w:lsdException w:name="Table Grid" w:uiPriority="39"/>
     <w:lsdException w:name="Table Theme" w:semiHidden="1" w:unhideWhenUsed="1"/>
@@ -1830,6 +1785,10 @@
     <w:lsdException w:name="List Table 5 Dark Accent 6" w:uiPriority="50"/>
     <w:lsdException w:name="List Table 6 Colorful Accent 6" w:uiPriority="51"/>
     <w:lsdException w:name="List Table 7 Colorful Accent 6" w:uiPriority="52"/>
+    <w:lsdException w:name="Mention" w:semiHidden="1" w:unhideWhenUsed="1"/>
+    <w:lsdException w:name="Smart Hyperlink" w:semiHidden="1" w:unhideWhenUsed="1"/>
+    <w:lsdException w:name="Hashtag" w:semiHidden="1" w:unhideWhenUsed="1"/>
+    <w:lsdException w:name="Unresolved Mention" w:semiHidden="1" w:unhideWhenUsed="1"/>
   </w:latentStyles>
   <w:style w:type="paragraph" w:default="1" w:styleId="Normal">
     <w:name w:val="Normal"/>

</xml_diff>